<commit_message>
Validation and transformation completed
</commit_message>
<xml_diff>
--- a/Data Description.docx
+++ b/Data Description.docx
@@ -35,15 +35,7 @@
           <w:sz w:val="24"/>
           <w:szCs w:val="24"/>
         </w:rPr>
-        <w:t xml:space="preserve">Topic: </w:t>
-      </w:r>
-      <w:r>
-        <w:rPr>
-          <w:rFonts w:ascii="Times New Roman" w:hAnsi="Times New Roman" w:cs="Times New Roman"/>
-          <w:sz w:val="24"/>
-          <w:szCs w:val="24"/>
-        </w:rPr>
-        <w:t>To build a classification methodology to determine whether a person defaults the credit card payment for the next month.</w:t>
+        <w:t>Topic: To build a classification methodology to determine whether a person defaults the credit card payment for the next month.</w:t>
       </w:r>
     </w:p>
     <w:p>
@@ -498,7 +490,6 @@
         <w:t xml:space="preserve">: </w:t>
       </w:r>
       <w:proofErr w:type="spellStart"/>
-      <w:proofErr w:type="gramStart"/>
       <w:r>
         <w:rPr>
           <w:rFonts w:ascii="Times New Roman" w:hAnsi="Times New Roman" w:cs="Times New Roman"/>
@@ -509,7 +500,6 @@
         <w:t>continuous.Credit</w:t>
       </w:r>
       <w:proofErr w:type="spellEnd"/>
-      <w:proofErr w:type="gramEnd"/>
       <w:r>
         <w:rPr>
           <w:rFonts w:ascii="Times New Roman" w:hAnsi="Times New Roman" w:cs="Times New Roman"/>
@@ -809,27 +799,7 @@
           <w:sz w:val="24"/>
           <w:szCs w:val="24"/>
         </w:rPr>
-        <w:t xml:space="preserve">: </w:t>
-      </w:r>
-      <w:proofErr w:type="gramStart"/>
-      <w:r>
-        <w:rPr>
-          <w:rFonts w:ascii="Times New Roman" w:hAnsi="Times New Roman" w:cs="Times New Roman"/>
-          <w:color w:val="000000"/>
-          <w:sz w:val="24"/>
-          <w:szCs w:val="24"/>
-        </w:rPr>
-        <w:t>Amount</w:t>
-      </w:r>
-      <w:proofErr w:type="gramEnd"/>
-      <w:r>
-        <w:rPr>
-          <w:rFonts w:ascii="Times New Roman" w:hAnsi="Times New Roman" w:cs="Times New Roman"/>
-          <w:color w:val="000000"/>
-          <w:sz w:val="24"/>
-          <w:szCs w:val="24"/>
-        </w:rPr>
-        <w:t xml:space="preserve"> of previous payments.</w:t>
+        <w:t>: Amount of previous payments.</w:t>
       </w:r>
       <w:r>
         <w:rPr>
@@ -1038,6 +1008,685 @@
         </w:rPr>
         <w:t>, Number of Columns, Name of the Columns, and their datatype.</w:t>
       </w:r>
+    </w:p>
+    <w:p>
+      <w:pPr>
+        <w:rPr>
+          <w:rFonts w:ascii="Times New Roman" w:hAnsi="Times New Roman" w:cs="Times New Roman"/>
+          <w:sz w:val="24"/>
+          <w:szCs w:val="24"/>
+          <w:u w:val="single"/>
+        </w:rPr>
+      </w:pPr>
+    </w:p>
+    <w:p>
+      <w:pPr>
+        <w:rPr>
+          <w:rFonts w:ascii="Times New Roman" w:hAnsi="Times New Roman" w:cs="Times New Roman"/>
+          <w:sz w:val="24"/>
+          <w:szCs w:val="24"/>
+          <w:u w:val="single"/>
+        </w:rPr>
+      </w:pPr>
+      <w:r>
+        <w:rPr>
+          <w:rFonts w:ascii="Times New Roman" w:hAnsi="Times New Roman" w:cs="Times New Roman"/>
+          <w:sz w:val="24"/>
+          <w:szCs w:val="24"/>
+          <w:u w:val="single"/>
+        </w:rPr>
+        <w:t>Architecture</w:t>
+      </w:r>
+      <w:r>
+        <w:rPr>
+          <w:rFonts w:ascii="Times New Roman" w:hAnsi="Times New Roman" w:cs="Times New Roman"/>
+          <w:sz w:val="24"/>
+          <w:szCs w:val="24"/>
+          <w:u w:val="single"/>
+        </w:rPr>
+        <w:t>:</w:t>
+      </w:r>
+    </w:p>
+    <w:p>
+      <w:pPr>
+        <w:rPr>
+          <w:rFonts w:ascii="Times New Roman" w:hAnsi="Times New Roman" w:cs="Times New Roman"/>
+          <w:sz w:val="24"/>
+          <w:szCs w:val="24"/>
+        </w:rPr>
+      </w:pPr>
+      <w:r>
+        <w:rPr>
+          <w:rFonts w:ascii="Times New Roman" w:hAnsi="Times New Roman" w:cs="Times New Roman"/>
+          <w:sz w:val="24"/>
+          <w:szCs w:val="24"/>
+        </w:rPr>
+        <w:t xml:space="preserve">The problem which we have taken we will divide it into sub smaller problems. </w:t>
+      </w:r>
+    </w:p>
+    <w:p>
+      <w:pPr>
+        <w:rPr>
+          <w:rFonts w:ascii="Times New Roman" w:hAnsi="Times New Roman" w:cs="Times New Roman"/>
+          <w:sz w:val="24"/>
+          <w:szCs w:val="24"/>
+        </w:rPr>
+      </w:pPr>
+      <w:r>
+        <w:rPr>
+          <w:rFonts w:ascii="Times New Roman" w:hAnsi="Times New Roman" w:cs="Times New Roman"/>
+          <w:sz w:val="24"/>
+          <w:szCs w:val="24"/>
+        </w:rPr>
+        <w:t xml:space="preserve">Like pre-processing, validation, modelling and then </w:t>
+      </w:r>
+      <w:r>
+        <w:rPr>
+          <w:rFonts w:ascii="Times New Roman" w:hAnsi="Times New Roman" w:cs="Times New Roman"/>
+          <w:sz w:val="24"/>
+          <w:szCs w:val="24"/>
+        </w:rPr>
+        <w:t>again,</w:t>
+      </w:r>
+      <w:r>
+        <w:rPr>
+          <w:rFonts w:ascii="Times New Roman" w:hAnsi="Times New Roman" w:cs="Times New Roman"/>
+          <w:sz w:val="24"/>
+          <w:szCs w:val="24"/>
+        </w:rPr>
+        <w:t xml:space="preserve"> we will merge it into one file. </w:t>
+      </w:r>
+    </w:p>
+    <w:p>
+      <w:pPr>
+        <w:rPr>
+          <w:rFonts w:ascii="Times New Roman" w:hAnsi="Times New Roman" w:cs="Times New Roman"/>
+          <w:sz w:val="24"/>
+          <w:szCs w:val="24"/>
+        </w:rPr>
+      </w:pPr>
+      <w:r>
+        <w:rPr>
+          <w:rFonts w:ascii="Times New Roman" w:hAnsi="Times New Roman" w:cs="Times New Roman"/>
+          <w:sz w:val="24"/>
+          <w:szCs w:val="24"/>
+        </w:rPr>
+        <w:t>Various dataflow activities will take place:</w:t>
+      </w:r>
+    </w:p>
+    <w:p>
+      <w:pPr>
+        <w:rPr>
+          <w:rFonts w:ascii="Times New Roman" w:hAnsi="Times New Roman" w:cs="Times New Roman"/>
+          <w:sz w:val="24"/>
+          <w:szCs w:val="24"/>
+        </w:rPr>
+      </w:pPr>
+      <w:r>
+        <w:rPr>
+          <w:rFonts w:ascii="Times New Roman" w:hAnsi="Times New Roman" w:cs="Times New Roman"/>
+          <w:sz w:val="24"/>
+          <w:szCs w:val="24"/>
+        </w:rPr>
+        <w:t>A. DATA INGESTION: Various steps of data ingestion.</w:t>
+      </w:r>
+    </w:p>
+    <w:p>
+      <w:pPr>
+        <w:pStyle w:val="ListParagraph"/>
+        <w:numPr>
+          <w:ilvl w:val="0"/>
+          <w:numId w:val="2"/>
+        </w:numPr>
+        <w:rPr>
+          <w:rFonts w:ascii="Times New Roman" w:hAnsi="Times New Roman" w:cs="Times New Roman"/>
+          <w:sz w:val="24"/>
+          <w:szCs w:val="24"/>
+        </w:rPr>
+      </w:pPr>
+      <w:r>
+        <w:rPr>
+          <w:rFonts w:ascii="Times New Roman" w:hAnsi="Times New Roman" w:cs="Times New Roman"/>
+          <w:sz w:val="24"/>
+          <w:szCs w:val="24"/>
+        </w:rPr>
+        <w:t xml:space="preserve">Data sourcing: We will be getting the data from the client in the batch folder or a network shared location. </w:t>
+      </w:r>
+    </w:p>
+    <w:p>
+      <w:pPr>
+        <w:pStyle w:val="ListParagraph"/>
+        <w:numPr>
+          <w:ilvl w:val="0"/>
+          <w:numId w:val="2"/>
+        </w:numPr>
+        <w:rPr>
+          <w:rFonts w:ascii="Times New Roman" w:hAnsi="Times New Roman" w:cs="Times New Roman"/>
+          <w:sz w:val="24"/>
+          <w:szCs w:val="24"/>
+        </w:rPr>
+      </w:pPr>
+      <w:r>
+        <w:rPr>
+          <w:rFonts w:ascii="Times New Roman" w:hAnsi="Times New Roman" w:cs="Times New Roman"/>
+          <w:sz w:val="24"/>
+          <w:szCs w:val="24"/>
+        </w:rPr>
+        <w:t xml:space="preserve">Data Validation: </w:t>
+      </w:r>
+      <w:r>
+        <w:rPr>
+          <w:rFonts w:ascii="Times New Roman" w:hAnsi="Times New Roman" w:cs="Times New Roman"/>
+          <w:sz w:val="24"/>
+          <w:szCs w:val="24"/>
+        </w:rPr>
+        <w:t xml:space="preserve">We will read these files and perform certain validations of the data format, filename formats, this will be the number of columns and rows etc. </w:t>
+      </w:r>
+      <w:r>
+        <w:rPr>
+          <w:rFonts w:ascii="Times New Roman" w:hAnsi="Times New Roman" w:cs="Times New Roman"/>
+          <w:sz w:val="24"/>
+          <w:szCs w:val="24"/>
+        </w:rPr>
+        <w:t xml:space="preserve">So accordingly, we will put the data into good and bad data folder after the validation. </w:t>
+      </w:r>
+    </w:p>
+    <w:p>
+      <w:pPr>
+        <w:pStyle w:val="ListParagraph"/>
+        <w:numPr>
+          <w:ilvl w:val="0"/>
+          <w:numId w:val="2"/>
+        </w:numPr>
+        <w:rPr>
+          <w:rFonts w:ascii="Times New Roman" w:hAnsi="Times New Roman" w:cs="Times New Roman"/>
+          <w:sz w:val="24"/>
+          <w:szCs w:val="24"/>
+        </w:rPr>
+      </w:pPr>
+      <w:r>
+        <w:rPr>
+          <w:rFonts w:ascii="Times New Roman" w:hAnsi="Times New Roman" w:cs="Times New Roman"/>
+          <w:sz w:val="24"/>
+          <w:szCs w:val="24"/>
+        </w:rPr>
+        <w:t xml:space="preserve">Data transformation: There are certain things that we will be doing before inserting it into a database. </w:t>
+      </w:r>
+    </w:p>
+    <w:p>
+      <w:pPr>
+        <w:pStyle w:val="ListParagraph"/>
+        <w:numPr>
+          <w:ilvl w:val="0"/>
+          <w:numId w:val="3"/>
+        </w:numPr>
+        <w:rPr>
+          <w:rFonts w:ascii="Times New Roman" w:hAnsi="Times New Roman" w:cs="Times New Roman"/>
+          <w:sz w:val="24"/>
+          <w:szCs w:val="24"/>
+        </w:rPr>
+      </w:pPr>
+      <w:r>
+        <w:rPr>
+          <w:rFonts w:ascii="Times New Roman" w:hAnsi="Times New Roman" w:cs="Times New Roman"/>
+          <w:sz w:val="24"/>
+          <w:szCs w:val="24"/>
+        </w:rPr>
+        <w:t>Missing values replaced by NULL</w:t>
+      </w:r>
+    </w:p>
+    <w:p>
+      <w:pPr>
+        <w:pStyle w:val="ListParagraph"/>
+        <w:numPr>
+          <w:ilvl w:val="0"/>
+          <w:numId w:val="3"/>
+        </w:numPr>
+        <w:rPr>
+          <w:rFonts w:ascii="Times New Roman" w:hAnsi="Times New Roman" w:cs="Times New Roman"/>
+          <w:sz w:val="24"/>
+          <w:szCs w:val="24"/>
+        </w:rPr>
+      </w:pPr>
+      <w:r>
+        <w:rPr>
+          <w:rFonts w:ascii="Times New Roman" w:hAnsi="Times New Roman" w:cs="Times New Roman"/>
+          <w:sz w:val="24"/>
+          <w:szCs w:val="24"/>
+        </w:rPr>
+        <w:t>Categorical values in single quotes should be replaced by double quotes</w:t>
+      </w:r>
+    </w:p>
+    <w:p>
+      <w:pPr>
+        <w:ind w:left="720"/>
+        <w:rPr>
+          <w:rFonts w:ascii="Times New Roman" w:hAnsi="Times New Roman" w:cs="Times New Roman"/>
+          <w:sz w:val="24"/>
+          <w:szCs w:val="24"/>
+        </w:rPr>
+      </w:pPr>
+      <w:r>
+        <w:rPr>
+          <w:rFonts w:ascii="Times New Roman" w:hAnsi="Times New Roman" w:cs="Times New Roman"/>
+          <w:sz w:val="24"/>
+          <w:szCs w:val="24"/>
+        </w:rPr>
+        <w:t>So that our internal database understands the data.</w:t>
+      </w:r>
+    </w:p>
+    <w:p>
+      <w:pPr>
+        <w:pStyle w:val="ListParagraph"/>
+        <w:rPr>
+          <w:rFonts w:ascii="Times New Roman" w:hAnsi="Times New Roman" w:cs="Times New Roman"/>
+          <w:sz w:val="24"/>
+          <w:szCs w:val="24"/>
+        </w:rPr>
+      </w:pPr>
+      <w:r>
+        <w:rPr>
+          <w:rFonts w:ascii="Times New Roman" w:hAnsi="Times New Roman" w:cs="Times New Roman"/>
+          <w:sz w:val="24"/>
+          <w:szCs w:val="24"/>
+        </w:rPr>
+        <w:t>Why local database?</w:t>
+      </w:r>
+    </w:p>
+    <w:p>
+      <w:pPr>
+        <w:pStyle w:val="ListParagraph"/>
+        <w:rPr>
+          <w:rFonts w:ascii="Times New Roman" w:hAnsi="Times New Roman" w:cs="Times New Roman"/>
+          <w:sz w:val="24"/>
+          <w:szCs w:val="24"/>
+        </w:rPr>
+      </w:pPr>
+      <w:r>
+        <w:rPr>
+          <w:rFonts w:ascii="Times New Roman" w:hAnsi="Times New Roman" w:cs="Times New Roman"/>
+          <w:sz w:val="24"/>
+          <w:szCs w:val="24"/>
+        </w:rPr>
+        <w:t>Client is placing d</w:t>
+      </w:r>
+      <w:r>
+        <w:rPr>
+          <w:rFonts w:ascii="Times New Roman" w:hAnsi="Times New Roman" w:cs="Times New Roman"/>
+          <w:sz w:val="24"/>
+          <w:szCs w:val="24"/>
+        </w:rPr>
+        <w:t xml:space="preserve">ata into shared file location. </w:t>
+      </w:r>
+    </w:p>
+    <w:p>
+      <w:pPr>
+        <w:pStyle w:val="ListParagraph"/>
+        <w:rPr>
+          <w:rFonts w:ascii="Times New Roman" w:hAnsi="Times New Roman" w:cs="Times New Roman"/>
+          <w:sz w:val="24"/>
+          <w:szCs w:val="24"/>
+        </w:rPr>
+      </w:pPr>
+    </w:p>
+    <w:p>
+      <w:pPr>
+        <w:pStyle w:val="ListParagraph"/>
+        <w:rPr>
+          <w:rFonts w:ascii="Times New Roman" w:hAnsi="Times New Roman" w:cs="Times New Roman"/>
+          <w:sz w:val="24"/>
+          <w:szCs w:val="24"/>
+        </w:rPr>
+      </w:pPr>
+      <w:r>
+        <w:rPr>
+          <w:rFonts w:ascii="Times New Roman" w:hAnsi="Times New Roman" w:cs="Times New Roman"/>
+          <w:sz w:val="24"/>
+          <w:szCs w:val="24"/>
+        </w:rPr>
+        <w:t>Why again we are placing same kind of information into a database?</w:t>
+      </w:r>
+    </w:p>
+    <w:p>
+      <w:pPr>
+        <w:pStyle w:val="ListParagraph"/>
+        <w:rPr>
+          <w:rFonts w:ascii="Times New Roman" w:hAnsi="Times New Roman" w:cs="Times New Roman"/>
+          <w:sz w:val="24"/>
+          <w:szCs w:val="24"/>
+        </w:rPr>
+      </w:pPr>
+      <w:r>
+        <w:rPr>
+          <w:rFonts w:ascii="Times New Roman" w:hAnsi="Times New Roman" w:cs="Times New Roman"/>
+          <w:sz w:val="24"/>
+          <w:szCs w:val="24"/>
+        </w:rPr>
+        <w:t xml:space="preserve">Client is going to place n different files so for n different files we are not going to create separate model for separate file. </w:t>
+      </w:r>
+    </w:p>
+    <w:p>
+      <w:pPr>
+        <w:pStyle w:val="ListParagraph"/>
+        <w:rPr>
+          <w:rFonts w:ascii="Times New Roman" w:hAnsi="Times New Roman" w:cs="Times New Roman"/>
+          <w:sz w:val="24"/>
+          <w:szCs w:val="24"/>
+        </w:rPr>
+      </w:pPr>
+      <w:r>
+        <w:rPr>
+          <w:rFonts w:ascii="Times New Roman" w:hAnsi="Times New Roman" w:cs="Times New Roman"/>
+          <w:sz w:val="24"/>
+          <w:szCs w:val="24"/>
+        </w:rPr>
+        <w:t xml:space="preserve">We will aggregate whatever valid data client has sent we will validate all rows and we will aggregate them here in the database (common database) and using this good data we will do the model training we will export the data from the database to csv file and do the model training. </w:t>
+      </w:r>
+      <w:r>
+        <w:rPr>
+          <w:rFonts w:ascii="Times New Roman" w:hAnsi="Times New Roman" w:cs="Times New Roman"/>
+          <w:sz w:val="24"/>
+          <w:szCs w:val="24"/>
+        </w:rPr>
+        <w:t>This csv file will act as input for our model training</w:t>
+      </w:r>
+      <w:r>
+        <w:rPr>
+          <w:rFonts w:ascii="Times New Roman" w:hAnsi="Times New Roman" w:cs="Times New Roman"/>
+          <w:sz w:val="24"/>
+          <w:szCs w:val="24"/>
+        </w:rPr>
+        <w:t xml:space="preserve">. </w:t>
+      </w:r>
+    </w:p>
+    <w:p>
+      <w:pPr>
+        <w:rPr>
+          <w:rFonts w:ascii="Times New Roman" w:hAnsi="Times New Roman" w:cs="Times New Roman"/>
+          <w:sz w:val="24"/>
+          <w:szCs w:val="24"/>
+        </w:rPr>
+      </w:pPr>
+      <w:r>
+        <w:rPr>
+          <w:rFonts w:ascii="Times New Roman" w:hAnsi="Times New Roman" w:cs="Times New Roman"/>
+          <w:sz w:val="24"/>
+          <w:szCs w:val="24"/>
+        </w:rPr>
+        <w:lastRenderedPageBreak/>
+        <w:t xml:space="preserve">B. </w:t>
+      </w:r>
+      <w:r>
+        <w:rPr>
+          <w:rFonts w:ascii="Times New Roman" w:hAnsi="Times New Roman" w:cs="Times New Roman"/>
+          <w:sz w:val="24"/>
+          <w:szCs w:val="24"/>
+        </w:rPr>
+        <w:t>DATA PREPROCESSING: Various steps in data pre- processing are :</w:t>
+      </w:r>
+    </w:p>
+    <w:p>
+      <w:pPr>
+        <w:rPr>
+          <w:rFonts w:ascii="Times New Roman" w:hAnsi="Times New Roman" w:cs="Times New Roman"/>
+          <w:sz w:val="24"/>
+          <w:szCs w:val="24"/>
+        </w:rPr>
+      </w:pPr>
+      <w:r>
+        <w:rPr>
+          <w:rFonts w:ascii="Times New Roman" w:hAnsi="Times New Roman" w:cs="Times New Roman"/>
+          <w:sz w:val="24"/>
+          <w:szCs w:val="24"/>
+        </w:rPr>
+        <w:t xml:space="preserve">   1. Impute missing values.</w:t>
+      </w:r>
+    </w:p>
+    <w:p>
+      <w:pPr>
+        <w:rPr>
+          <w:rFonts w:ascii="Times New Roman" w:hAnsi="Times New Roman" w:cs="Times New Roman"/>
+          <w:sz w:val="24"/>
+          <w:szCs w:val="24"/>
+        </w:rPr>
+      </w:pPr>
+      <w:r>
+        <w:rPr>
+          <w:rFonts w:ascii="Times New Roman" w:hAnsi="Times New Roman" w:cs="Times New Roman"/>
+          <w:sz w:val="24"/>
+          <w:szCs w:val="24"/>
+        </w:rPr>
+        <w:t xml:space="preserve">   2. Categorical values into numerical values</w:t>
+      </w:r>
+    </w:p>
+    <w:p>
+      <w:pPr>
+        <w:rPr>
+          <w:rFonts w:ascii="Times New Roman" w:hAnsi="Times New Roman" w:cs="Times New Roman"/>
+          <w:sz w:val="24"/>
+          <w:szCs w:val="24"/>
+        </w:rPr>
+      </w:pPr>
+      <w:r>
+        <w:rPr>
+          <w:rFonts w:ascii="Times New Roman" w:hAnsi="Times New Roman" w:cs="Times New Roman"/>
+          <w:sz w:val="24"/>
+          <w:szCs w:val="24"/>
+        </w:rPr>
+        <w:t xml:space="preserve">   3. Imbalance dataset to balance data set.</w:t>
+      </w:r>
+    </w:p>
+    <w:p>
+      <w:pPr>
+        <w:rPr>
+          <w:rFonts w:ascii="Times New Roman" w:hAnsi="Times New Roman" w:cs="Times New Roman"/>
+          <w:sz w:val="24"/>
+          <w:szCs w:val="24"/>
+        </w:rPr>
+      </w:pPr>
+      <w:r>
+        <w:rPr>
+          <w:rFonts w:ascii="Times New Roman" w:hAnsi="Times New Roman" w:cs="Times New Roman"/>
+          <w:sz w:val="24"/>
+          <w:szCs w:val="24"/>
+        </w:rPr>
+        <w:t xml:space="preserve">   4. Data not normal to normal dataset.</w:t>
+      </w:r>
+    </w:p>
+    <w:p>
+      <w:pPr>
+        <w:rPr>
+          <w:rFonts w:ascii="Times New Roman" w:hAnsi="Times New Roman" w:cs="Times New Roman"/>
+          <w:sz w:val="24"/>
+          <w:szCs w:val="24"/>
+        </w:rPr>
+      </w:pPr>
+      <w:r>
+        <w:rPr>
+          <w:rFonts w:ascii="Times New Roman" w:hAnsi="Times New Roman" w:cs="Times New Roman"/>
+          <w:sz w:val="24"/>
+          <w:szCs w:val="24"/>
+        </w:rPr>
+        <w:t>C. CLUSTERING:</w:t>
+      </w:r>
+    </w:p>
+    <w:p>
+      <w:pPr>
+        <w:rPr>
+          <w:rFonts w:ascii="Times New Roman" w:hAnsi="Times New Roman" w:cs="Times New Roman"/>
+          <w:sz w:val="24"/>
+          <w:szCs w:val="24"/>
+        </w:rPr>
+      </w:pPr>
+      <w:r>
+        <w:rPr>
+          <w:rFonts w:ascii="Times New Roman" w:hAnsi="Times New Roman" w:cs="Times New Roman"/>
+          <w:sz w:val="24"/>
+          <w:szCs w:val="24"/>
+        </w:rPr>
+        <w:t>The reason for the clustering is the performance of the mode</w:t>
+      </w:r>
+      <w:r>
+        <w:rPr>
+          <w:rFonts w:ascii="Times New Roman" w:hAnsi="Times New Roman" w:cs="Times New Roman"/>
+          <w:sz w:val="24"/>
+          <w:szCs w:val="24"/>
+        </w:rPr>
+        <w:t xml:space="preserve">ls. </w:t>
+      </w:r>
+    </w:p>
+    <w:p>
+      <w:pPr>
+        <w:rPr>
+          <w:rFonts w:ascii="Times New Roman" w:hAnsi="Times New Roman" w:cs="Times New Roman"/>
+          <w:sz w:val="24"/>
+          <w:szCs w:val="24"/>
+        </w:rPr>
+      </w:pPr>
+      <w:r>
+        <w:rPr>
+          <w:rFonts w:ascii="Times New Roman" w:hAnsi="Times New Roman" w:cs="Times New Roman"/>
+          <w:sz w:val="24"/>
+          <w:szCs w:val="24"/>
+        </w:rPr>
+        <w:t xml:space="preserve">If the data is clustered and model is applied on each cluster then the sum of the performance of the clusters model is more as compared to one model applied on the complete data set. </w:t>
+      </w:r>
+    </w:p>
+    <w:p>
+      <w:pPr>
+        <w:rPr>
+          <w:rFonts w:ascii="Times New Roman" w:hAnsi="Times New Roman" w:cs="Times New Roman"/>
+          <w:sz w:val="24"/>
+          <w:szCs w:val="24"/>
+        </w:rPr>
+      </w:pPr>
+      <w:r>
+        <w:rPr>
+          <w:rFonts w:ascii="Times New Roman" w:hAnsi="Times New Roman" w:cs="Times New Roman"/>
+          <w:sz w:val="24"/>
+          <w:szCs w:val="24"/>
+        </w:rPr>
+        <w:t>D. DATA MODEL</w:t>
+      </w:r>
+      <w:r>
+        <w:rPr>
+          <w:rFonts w:ascii="Times New Roman" w:hAnsi="Times New Roman" w:cs="Times New Roman"/>
+          <w:sz w:val="24"/>
+          <w:szCs w:val="24"/>
+        </w:rPr>
+        <w:t xml:space="preserve"> SELECTION AND TUNING</w:t>
+      </w:r>
+    </w:p>
+    <w:p>
+      <w:pPr>
+        <w:rPr>
+          <w:rFonts w:ascii="Times New Roman" w:hAnsi="Times New Roman" w:cs="Times New Roman"/>
+          <w:sz w:val="24"/>
+          <w:szCs w:val="24"/>
+        </w:rPr>
+      </w:pPr>
+      <w:r>
+        <w:rPr>
+          <w:rFonts w:ascii="Times New Roman" w:hAnsi="Times New Roman" w:cs="Times New Roman"/>
+          <w:sz w:val="24"/>
+          <w:szCs w:val="24"/>
+        </w:rPr>
+        <w:t xml:space="preserve">Now we will train individual models for individual clusters. And after that we will perform hyper parameter tuning. With this we will measure the performance of the models for </w:t>
+      </w:r>
+      <w:r>
+        <w:rPr>
+          <w:rFonts w:ascii="Times New Roman" w:hAnsi="Times New Roman" w:cs="Times New Roman"/>
+          <w:sz w:val="24"/>
+          <w:szCs w:val="24"/>
+        </w:rPr>
+        <w:t>individuals’</w:t>
+      </w:r>
+      <w:r>
+        <w:rPr>
+          <w:rFonts w:ascii="Times New Roman" w:hAnsi="Times New Roman" w:cs="Times New Roman"/>
+          <w:sz w:val="24"/>
+          <w:szCs w:val="24"/>
+        </w:rPr>
+        <w:t xml:space="preserve"> clusters by measuring the ROC or AUC score </w:t>
+      </w:r>
+      <w:r>
+        <w:rPr>
+          <w:rFonts w:ascii="Times New Roman" w:hAnsi="Times New Roman" w:cs="Times New Roman"/>
+          <w:sz w:val="24"/>
+          <w:szCs w:val="24"/>
+        </w:rPr>
+        <w:t xml:space="preserve">and finally we will get the model which perform best for the individual clusters. </w:t>
+      </w:r>
+    </w:p>
+    <w:p>
+      <w:pPr>
+        <w:rPr>
+          <w:rFonts w:ascii="Times New Roman" w:hAnsi="Times New Roman" w:cs="Times New Roman"/>
+          <w:sz w:val="24"/>
+          <w:szCs w:val="24"/>
+        </w:rPr>
+      </w:pPr>
+      <w:r>
+        <w:rPr>
+          <w:rFonts w:ascii="Times New Roman" w:hAnsi="Times New Roman" w:cs="Times New Roman"/>
+          <w:sz w:val="24"/>
+          <w:szCs w:val="24"/>
+        </w:rPr>
+        <w:t>And after that we will save that file into local system.</w:t>
+      </w:r>
+    </w:p>
+    <w:p>
+      <w:pPr>
+        <w:rPr>
+          <w:rFonts w:ascii="Times New Roman" w:hAnsi="Times New Roman" w:cs="Times New Roman"/>
+          <w:sz w:val="24"/>
+          <w:szCs w:val="24"/>
+        </w:rPr>
+      </w:pPr>
+      <w:r>
+        <w:rPr>
+          <w:rFonts w:ascii="Times New Roman" w:hAnsi="Times New Roman" w:cs="Times New Roman"/>
+          <w:sz w:val="24"/>
+          <w:szCs w:val="24"/>
+        </w:rPr>
+        <w:t xml:space="preserve">E. </w:t>
+      </w:r>
+    </w:p>
+    <w:p>
+      <w:pPr>
+        <w:rPr>
+          <w:rFonts w:ascii="Times New Roman" w:hAnsi="Times New Roman" w:cs="Times New Roman"/>
+          <w:sz w:val="24"/>
+          <w:szCs w:val="24"/>
+        </w:rPr>
+      </w:pPr>
+      <w:r>
+        <w:rPr>
+          <w:rFonts w:ascii="Times New Roman" w:hAnsi="Times New Roman" w:cs="Times New Roman"/>
+          <w:sz w:val="24"/>
+          <w:szCs w:val="24"/>
+        </w:rPr>
+        <w:t xml:space="preserve">    </w:t>
+      </w:r>
+    </w:p>
+    <w:p>
+      <w:pPr>
+        <w:ind w:firstLine="720"/>
+        <w:rPr>
+          <w:rFonts w:ascii="Times New Roman" w:hAnsi="Times New Roman" w:cs="Times New Roman"/>
+          <w:sz w:val="24"/>
+          <w:szCs w:val="24"/>
+        </w:rPr>
+      </w:pPr>
+    </w:p>
+    <w:p>
+      <w:pPr>
+        <w:rPr>
+          <w:rFonts w:ascii="Times New Roman" w:hAnsi="Times New Roman" w:cs="Times New Roman"/>
+          <w:sz w:val="24"/>
+          <w:szCs w:val="24"/>
+        </w:rPr>
+      </w:pPr>
     </w:p>
     <w:p>
       <w:pPr>
@@ -1088,16 +1737,16 @@
 <file path=word/numbering.xml><?xml version="1.0" encoding="utf-8"?>
 <w:numbering xmlns:wpc="http://schemas.microsoft.com/office/word/2010/wordprocessingCanvas" xmlns:cx="http://schemas.microsoft.com/office/drawing/2014/chartex" xmlns:cx1="http://schemas.microsoft.com/office/drawing/2015/9/8/chartex" xmlns:cx2="http://schemas.microsoft.com/office/drawing/2015/10/21/chartex" xmlns:cx3="http://schemas.microsoft.com/office/drawing/2016/5/9/chartex" xmlns:cx4="http://schemas.microsoft.com/office/drawing/2016/5/10/chartex" xmlns:cx5="http://schemas.microsoft.com/office/drawing/2016/5/11/chartex" xmlns:cx6="http://schemas.microsoft.com/office/drawing/2016/5/12/chartex" xmlns:cx7="http://schemas.microsoft.com/office/drawing/2016/5/13/chartex" xmlns:cx8="http://schemas.microsoft.com/office/drawing/2016/5/14/chartex" xmlns:mc="http://schemas.openxmlformats.org/markup-compatibility/2006" xmlns:aink="http://schemas.microsoft.com/office/drawing/2016/ink" xmlns:am3d="http://schemas.microsoft.com/office/drawing/2017/model3d" xmlns:o="urn:schemas-microsoft-com:office:office" xmlns:oel="http://schemas.microsoft.com/office/2019/extlst" xmlns:r="http://schemas.openxmlformats.org/officeDocument/2006/relationships" xmlns:m="http://schemas.openxmlformats.org/officeDocument/2006/math" xmlns:v="urn:schemas-microsoft-com:vml" xmlns:wp14="http://schemas.microsoft.com/office/word/2010/wordprocessingDrawing" xmlns:wp="http://schemas.openxmlformats.org/drawingml/2006/wordprocessingDrawing" xmlns:w10="urn:schemas-microsoft-com:office:word" xmlns:w="http://schemas.openxmlformats.org/wordprocessingml/2006/main" xmlns:w14="http://schemas.microsoft.com/office/word/2010/wordml" xmlns:w15="http://schemas.microsoft.com/office/word/2012/wordml" xmlns:w16cex="http://schemas.microsoft.com/office/word/2018/wordml/cex" xmlns:w16cid="http://schemas.microsoft.com/office/word/2016/wordml/cid" xmlns:w16="http://schemas.microsoft.com/office/word/2018/wordml" xmlns:w16sdtdh="http://schemas.microsoft.com/office/word/2020/wordml/sdtdatahash" xmlns:w16se="http://schemas.microsoft.com/office/word/2015/wordml/symex" xmlns:wpg="http://schemas.microsoft.com/office/word/2010/wordprocessingGroup" xmlns:wpi="http://schemas.microsoft.com/office/word/2010/wordprocessingInk" xmlns:wne="http://schemas.microsoft.com/office/word/2006/wordml" xmlns:wps="http://schemas.microsoft.com/office/word/2010/wordprocessingShape" mc:Ignorable="w14 w15 w16se w16cid w16 w16cex w16sdtdh wp14">
   <w:abstractNum w:abstractNumId="0" w15:restartNumberingAfterBreak="0">
-    <w:nsid w:val="3977575F"/>
+    <w:nsid w:val="0D9A7559"/>
     <w:multiLevelType w:val="hybridMultilevel"/>
-    <w:tmpl w:val="9822EEE0"/>
-    <w:lvl w:ilvl="0" w:tplc="4009000F">
+    <w:tmpl w:val="F1A83EF2"/>
+    <w:lvl w:ilvl="0" w:tplc="8B6AEBAE">
       <w:start w:val="1"/>
-      <w:numFmt w:val="decimal"/>
+      <w:numFmt w:val="lowerLetter"/>
       <w:lvlText w:val="%1."/>
       <w:lvlJc w:val="left"/>
       <w:pPr>
-        <w:ind w:left="720" w:hanging="360"/>
+        <w:ind w:left="1080" w:hanging="360"/>
       </w:pPr>
       <w:rPr>
         <w:rFonts w:hint="default"/>
@@ -1109,7 +1758,7 @@
       <w:lvlText w:val="%2."/>
       <w:lvlJc w:val="left"/>
       <w:pPr>
-        <w:ind w:left="1440" w:hanging="360"/>
+        <w:ind w:left="1800" w:hanging="360"/>
       </w:pPr>
     </w:lvl>
     <w:lvl w:ilvl="2" w:tplc="4009001B" w:tentative="1">
@@ -1118,7 +1767,7 @@
       <w:lvlText w:val="%3."/>
       <w:lvlJc w:val="right"/>
       <w:pPr>
-        <w:ind w:left="2160" w:hanging="180"/>
+        <w:ind w:left="2520" w:hanging="180"/>
       </w:pPr>
     </w:lvl>
     <w:lvl w:ilvl="3" w:tplc="4009000F" w:tentative="1">
@@ -1127,7 +1776,7 @@
       <w:lvlText w:val="%4."/>
       <w:lvlJc w:val="left"/>
       <w:pPr>
-        <w:ind w:left="2880" w:hanging="360"/>
+        <w:ind w:left="3240" w:hanging="360"/>
       </w:pPr>
     </w:lvl>
     <w:lvl w:ilvl="4" w:tplc="40090019" w:tentative="1">
@@ -1136,7 +1785,7 @@
       <w:lvlText w:val="%5."/>
       <w:lvlJc w:val="left"/>
       <w:pPr>
-        <w:ind w:left="3600" w:hanging="360"/>
+        <w:ind w:left="3960" w:hanging="360"/>
       </w:pPr>
     </w:lvl>
     <w:lvl w:ilvl="5" w:tplc="4009001B" w:tentative="1">
@@ -1145,7 +1794,7 @@
       <w:lvlText w:val="%6."/>
       <w:lvlJc w:val="right"/>
       <w:pPr>
-        <w:ind w:left="4320" w:hanging="180"/>
+        <w:ind w:left="4680" w:hanging="180"/>
       </w:pPr>
     </w:lvl>
     <w:lvl w:ilvl="6" w:tplc="4009000F" w:tentative="1">
@@ -1154,7 +1803,7 @@
       <w:lvlText w:val="%7."/>
       <w:lvlJc w:val="left"/>
       <w:pPr>
-        <w:ind w:left="5040" w:hanging="360"/>
+        <w:ind w:left="5400" w:hanging="360"/>
       </w:pPr>
     </w:lvl>
     <w:lvl w:ilvl="7" w:tplc="40090019" w:tentative="1">
@@ -1163,7 +1812,7 @@
       <w:lvlText w:val="%8."/>
       <w:lvlJc w:val="left"/>
       <w:pPr>
-        <w:ind w:left="5760" w:hanging="360"/>
+        <w:ind w:left="6120" w:hanging="360"/>
       </w:pPr>
     </w:lvl>
     <w:lvl w:ilvl="8" w:tplc="4009001B" w:tentative="1">
@@ -1172,11 +1821,195 @@
       <w:lvlText w:val="%9."/>
       <w:lvlJc w:val="right"/>
       <w:pPr>
+        <w:ind w:left="6840" w:hanging="180"/>
+      </w:pPr>
+    </w:lvl>
+  </w:abstractNum>
+  <w:abstractNum w:abstractNumId="1" w15:restartNumberingAfterBreak="0">
+    <w:nsid w:val="3977575F"/>
+    <w:multiLevelType w:val="hybridMultilevel"/>
+    <w:tmpl w:val="9822EEE0"/>
+    <w:lvl w:ilvl="0" w:tplc="4009000F">
+      <w:start w:val="1"/>
+      <w:numFmt w:val="decimal"/>
+      <w:lvlText w:val="%1."/>
+      <w:lvlJc w:val="left"/>
+      <w:pPr>
+        <w:ind w:left="720" w:hanging="360"/>
+      </w:pPr>
+      <w:rPr>
+        <w:rFonts w:hint="default"/>
+      </w:rPr>
+    </w:lvl>
+    <w:lvl w:ilvl="1" w:tplc="40090019" w:tentative="1">
+      <w:start w:val="1"/>
+      <w:numFmt w:val="lowerLetter"/>
+      <w:lvlText w:val="%2."/>
+      <w:lvlJc w:val="left"/>
+      <w:pPr>
+        <w:ind w:left="1440" w:hanging="360"/>
+      </w:pPr>
+    </w:lvl>
+    <w:lvl w:ilvl="2" w:tplc="4009001B" w:tentative="1">
+      <w:start w:val="1"/>
+      <w:numFmt w:val="lowerRoman"/>
+      <w:lvlText w:val="%3."/>
+      <w:lvlJc w:val="right"/>
+      <w:pPr>
+        <w:ind w:left="2160" w:hanging="180"/>
+      </w:pPr>
+    </w:lvl>
+    <w:lvl w:ilvl="3" w:tplc="4009000F" w:tentative="1">
+      <w:start w:val="1"/>
+      <w:numFmt w:val="decimal"/>
+      <w:lvlText w:val="%4."/>
+      <w:lvlJc w:val="left"/>
+      <w:pPr>
+        <w:ind w:left="2880" w:hanging="360"/>
+      </w:pPr>
+    </w:lvl>
+    <w:lvl w:ilvl="4" w:tplc="40090019" w:tentative="1">
+      <w:start w:val="1"/>
+      <w:numFmt w:val="lowerLetter"/>
+      <w:lvlText w:val="%5."/>
+      <w:lvlJc w:val="left"/>
+      <w:pPr>
+        <w:ind w:left="3600" w:hanging="360"/>
+      </w:pPr>
+    </w:lvl>
+    <w:lvl w:ilvl="5" w:tplc="4009001B" w:tentative="1">
+      <w:start w:val="1"/>
+      <w:numFmt w:val="lowerRoman"/>
+      <w:lvlText w:val="%6."/>
+      <w:lvlJc w:val="right"/>
+      <w:pPr>
+        <w:ind w:left="4320" w:hanging="180"/>
+      </w:pPr>
+    </w:lvl>
+    <w:lvl w:ilvl="6" w:tplc="4009000F" w:tentative="1">
+      <w:start w:val="1"/>
+      <w:numFmt w:val="decimal"/>
+      <w:lvlText w:val="%7."/>
+      <w:lvlJc w:val="left"/>
+      <w:pPr>
+        <w:ind w:left="5040" w:hanging="360"/>
+      </w:pPr>
+    </w:lvl>
+    <w:lvl w:ilvl="7" w:tplc="40090019" w:tentative="1">
+      <w:start w:val="1"/>
+      <w:numFmt w:val="lowerLetter"/>
+      <w:lvlText w:val="%8."/>
+      <w:lvlJc w:val="left"/>
+      <w:pPr>
+        <w:ind w:left="5760" w:hanging="360"/>
+      </w:pPr>
+    </w:lvl>
+    <w:lvl w:ilvl="8" w:tplc="4009001B" w:tentative="1">
+      <w:start w:val="1"/>
+      <w:numFmt w:val="lowerRoman"/>
+      <w:lvlText w:val="%9."/>
+      <w:lvlJc w:val="right"/>
+      <w:pPr>
+        <w:ind w:left="6480" w:hanging="180"/>
+      </w:pPr>
+    </w:lvl>
+  </w:abstractNum>
+  <w:abstractNum w:abstractNumId="2" w15:restartNumberingAfterBreak="0">
+    <w:nsid w:val="611C3A0D"/>
+    <w:multiLevelType w:val="hybridMultilevel"/>
+    <w:tmpl w:val="C0143550"/>
+    <w:lvl w:ilvl="0" w:tplc="653638D6">
+      <w:start w:val="1"/>
+      <w:numFmt w:val="decimal"/>
+      <w:lvlText w:val="%1."/>
+      <w:lvlJc w:val="left"/>
+      <w:pPr>
+        <w:ind w:left="720" w:hanging="360"/>
+      </w:pPr>
+      <w:rPr>
+        <w:rFonts w:hint="default"/>
+      </w:rPr>
+    </w:lvl>
+    <w:lvl w:ilvl="1" w:tplc="40090019" w:tentative="1">
+      <w:start w:val="1"/>
+      <w:numFmt w:val="lowerLetter"/>
+      <w:lvlText w:val="%2."/>
+      <w:lvlJc w:val="left"/>
+      <w:pPr>
+        <w:ind w:left="1440" w:hanging="360"/>
+      </w:pPr>
+    </w:lvl>
+    <w:lvl w:ilvl="2" w:tplc="4009001B" w:tentative="1">
+      <w:start w:val="1"/>
+      <w:numFmt w:val="lowerRoman"/>
+      <w:lvlText w:val="%3."/>
+      <w:lvlJc w:val="right"/>
+      <w:pPr>
+        <w:ind w:left="2160" w:hanging="180"/>
+      </w:pPr>
+    </w:lvl>
+    <w:lvl w:ilvl="3" w:tplc="4009000F" w:tentative="1">
+      <w:start w:val="1"/>
+      <w:numFmt w:val="decimal"/>
+      <w:lvlText w:val="%4."/>
+      <w:lvlJc w:val="left"/>
+      <w:pPr>
+        <w:ind w:left="2880" w:hanging="360"/>
+      </w:pPr>
+    </w:lvl>
+    <w:lvl w:ilvl="4" w:tplc="40090019" w:tentative="1">
+      <w:start w:val="1"/>
+      <w:numFmt w:val="lowerLetter"/>
+      <w:lvlText w:val="%5."/>
+      <w:lvlJc w:val="left"/>
+      <w:pPr>
+        <w:ind w:left="3600" w:hanging="360"/>
+      </w:pPr>
+    </w:lvl>
+    <w:lvl w:ilvl="5" w:tplc="4009001B" w:tentative="1">
+      <w:start w:val="1"/>
+      <w:numFmt w:val="lowerRoman"/>
+      <w:lvlText w:val="%6."/>
+      <w:lvlJc w:val="right"/>
+      <w:pPr>
+        <w:ind w:left="4320" w:hanging="180"/>
+      </w:pPr>
+    </w:lvl>
+    <w:lvl w:ilvl="6" w:tplc="4009000F" w:tentative="1">
+      <w:start w:val="1"/>
+      <w:numFmt w:val="decimal"/>
+      <w:lvlText w:val="%7."/>
+      <w:lvlJc w:val="left"/>
+      <w:pPr>
+        <w:ind w:left="5040" w:hanging="360"/>
+      </w:pPr>
+    </w:lvl>
+    <w:lvl w:ilvl="7" w:tplc="40090019" w:tentative="1">
+      <w:start w:val="1"/>
+      <w:numFmt w:val="lowerLetter"/>
+      <w:lvlText w:val="%8."/>
+      <w:lvlJc w:val="left"/>
+      <w:pPr>
+        <w:ind w:left="5760" w:hanging="360"/>
+      </w:pPr>
+    </w:lvl>
+    <w:lvl w:ilvl="8" w:tplc="4009001B" w:tentative="1">
+      <w:start w:val="1"/>
+      <w:numFmt w:val="lowerRoman"/>
+      <w:lvlText w:val="%9."/>
+      <w:lvlJc w:val="right"/>
+      <w:pPr>
         <w:ind w:left="6480" w:hanging="180"/>
       </w:pPr>
     </w:lvl>
   </w:abstractNum>
   <w:num w:numId="1" w16cid:durableId="414057897">
+    <w:abstractNumId w:val="1"/>
+  </w:num>
+  <w:num w:numId="2" w16cid:durableId="1939560378">
+    <w:abstractNumId w:val="2"/>
+  </w:num>
+  <w:num w:numId="3" w16cid:durableId="1098326986">
     <w:abstractNumId w:val="0"/>
   </w:num>
 </w:numbering>
@@ -1679,6 +2512,17 @@
       <w:lang w:eastAsia="en-IN" w:bidi="hi-IN"/>
     </w:rPr>
   </w:style>
+  <w:style w:type="paragraph" w:styleId="ListParagraph">
+    <w:name w:val="List Paragraph"/>
+    <w:basedOn w:val="Normal"/>
+    <w:uiPriority w:val="34"/>
+    <w:qFormat/>
+    <w:rsid w:val="00B74D26"/>
+    <w:pPr>
+      <w:ind w:left="720"/>
+      <w:contextualSpacing/>
+    </w:pPr>
+  </w:style>
 </w:styles>
 </file>
 

</xml_diff>